<commit_message>
Práctica 3 hasta ejercicio 20
</commit_message>
<xml_diff>
--- a/Prácticas/Practica 3.docx
+++ b/Prácticas/Practica 3.docx
@@ -3882,19 +3882,1502 @@
     </w:p>
     <w:p>
       <w:pPr>
-        <w:rPr>
-          <w:rFonts w:ascii="Calibri" w:eastAsia="Calibri" w:hAnsi="Calibri" w:cs="Calibri"/>
-          <w:color w:val="333333"/>
-          <w:sz w:val="20"/>
-          <w:szCs w:val="20"/>
-          <w:highlight w:val="white"/>
-          <w:lang w:val="es-AR"/>
-        </w:rPr>
-      </w:pPr>
-    </w:p>
-    <w:p>
-      <w:pPr>
-        <w:ind w:left="1440"/>
+        <w:pStyle w:val="Prrafodelista"/>
+        <w:numPr>
+          <w:ilvl w:val="0"/>
+          <w:numId w:val="1"/>
+        </w:numPr>
+        <w:rPr>
+          <w:rFonts w:ascii="Calibri" w:eastAsia="Calibri" w:hAnsi="Calibri" w:cs="Calibri"/>
+          <w:color w:val="333333"/>
+          <w:sz w:val="20"/>
+          <w:szCs w:val="20"/>
+          <w:highlight w:val="white"/>
+          <w:lang w:val="es-AR"/>
+        </w:rPr>
+      </w:pPr>
+      <w:r>
+        <w:rPr>
+          <w:rFonts w:ascii="Calibri" w:eastAsia="Calibri" w:hAnsi="Calibri" w:cs="Calibri"/>
+          <w:color w:val="333333"/>
+          <w:sz w:val="20"/>
+          <w:szCs w:val="20"/>
+          <w:highlight w:val="white"/>
+          <w:lang w:val="es-AR"/>
+        </w:rPr>
+        <w:t>Comando cut. El comando cut nos permite procesas las líneas de la entrada que reciba archivo, entrada estándar, resultado de otro comando, etc.) y cortar columnas o campos, siendo posible indicar cuál es el delimitador de las mismas. Investigue los parámetros que puede recibir este comando y cite ejemplos de uso</w:t>
+      </w:r>
+    </w:p>
+    <w:tbl>
+      <w:tblPr>
+        <w:tblStyle w:val="Tablaconcuadrcula"/>
+        <w:tblW w:w="0" w:type="auto"/>
+        <w:tblInd w:w="720" w:type="dxa"/>
+        <w:tblLook w:val="04A0" w:firstRow="1" w:lastRow="0" w:firstColumn="1" w:lastColumn="0" w:noHBand="0" w:noVBand="1"/>
+      </w:tblPr>
+      <w:tblGrid>
+        <w:gridCol w:w="4189"/>
+        <w:gridCol w:w="4110"/>
+      </w:tblGrid>
+      <w:tr>
+        <w:tc>
+          <w:tcPr>
+            <w:tcW w:w="4509" w:type="dxa"/>
+          </w:tcPr>
+          <w:p>
+            <w:pPr>
+              <w:pStyle w:val="Prrafodelista"/>
+              <w:ind w:left="0"/>
+              <w:rPr>
+                <w:rFonts w:ascii="Calibri" w:eastAsia="Calibri" w:hAnsi="Calibri" w:cs="Calibri"/>
+                <w:color w:val="333333"/>
+                <w:sz w:val="20"/>
+                <w:szCs w:val="20"/>
+                <w:highlight w:val="white"/>
+                <w:lang w:val="es-AR"/>
+              </w:rPr>
+            </w:pPr>
+            <w:r>
+              <w:rPr>
+                <w:rFonts w:ascii="Calibri" w:eastAsia="Calibri" w:hAnsi="Calibri" w:cs="Calibri"/>
+                <w:color w:val="333333"/>
+                <w:sz w:val="20"/>
+                <w:szCs w:val="20"/>
+                <w:highlight w:val="white"/>
+                <w:lang w:val="es-AR"/>
+              </w:rPr>
+              <w:t>PARÁMETRO</w:t>
+            </w:r>
+          </w:p>
+        </w:tc>
+        <w:tc>
+          <w:tcPr>
+            <w:tcW w:w="4510" w:type="dxa"/>
+          </w:tcPr>
+          <w:p>
+            <w:pPr>
+              <w:pStyle w:val="Prrafodelista"/>
+              <w:ind w:left="0"/>
+              <w:rPr>
+                <w:rFonts w:ascii="Calibri" w:eastAsia="Calibri" w:hAnsi="Calibri" w:cs="Calibri"/>
+                <w:color w:val="333333"/>
+                <w:sz w:val="20"/>
+                <w:szCs w:val="20"/>
+                <w:highlight w:val="white"/>
+                <w:lang w:val="es-AR"/>
+              </w:rPr>
+            </w:pPr>
+            <w:r>
+              <w:rPr>
+                <w:rFonts w:ascii="Calibri" w:eastAsia="Calibri" w:hAnsi="Calibri" w:cs="Calibri"/>
+                <w:color w:val="333333"/>
+                <w:sz w:val="20"/>
+                <w:szCs w:val="20"/>
+                <w:highlight w:val="white"/>
+                <w:lang w:val="es-AR"/>
+              </w:rPr>
+              <w:t>ACCIÓN</w:t>
+            </w:r>
+          </w:p>
+        </w:tc>
+      </w:tr>
+      <w:tr>
+        <w:tc>
+          <w:tcPr>
+            <w:tcW w:w="4509" w:type="dxa"/>
+          </w:tcPr>
+          <w:p>
+            <w:pPr>
+              <w:pStyle w:val="Prrafodelista"/>
+              <w:ind w:left="0"/>
+              <w:rPr>
+                <w:rFonts w:ascii="Calibri" w:eastAsia="Calibri" w:hAnsi="Calibri" w:cs="Calibri"/>
+                <w:color w:val="333333"/>
+                <w:sz w:val="20"/>
+                <w:szCs w:val="20"/>
+                <w:highlight w:val="white"/>
+                <w:lang w:val="es-AR"/>
+              </w:rPr>
+            </w:pPr>
+            <w:r>
+              <w:rPr>
+                <w:rFonts w:ascii="Calibri" w:eastAsia="Calibri" w:hAnsi="Calibri" w:cs="Calibri"/>
+                <w:color w:val="333333"/>
+                <w:sz w:val="20"/>
+                <w:szCs w:val="20"/>
+                <w:highlight w:val="white"/>
+                <w:lang w:val="es-AR"/>
+              </w:rPr>
+              <w:t>-b rango/s</w:t>
+            </w:r>
+          </w:p>
+        </w:tc>
+        <w:tc>
+          <w:tcPr>
+            <w:tcW w:w="4510" w:type="dxa"/>
+          </w:tcPr>
+          <w:p>
+            <w:pPr>
+              <w:pStyle w:val="Prrafodelista"/>
+              <w:ind w:left="0"/>
+              <w:rPr>
+                <w:rFonts w:ascii="Calibri" w:eastAsia="Calibri" w:hAnsi="Calibri" w:cs="Calibri"/>
+                <w:color w:val="333333"/>
+                <w:sz w:val="20"/>
+                <w:szCs w:val="20"/>
+                <w:highlight w:val="white"/>
+                <w:lang w:val="es-AR"/>
+              </w:rPr>
+            </w:pPr>
+            <w:r>
+              <w:rPr>
+                <w:rFonts w:ascii="Calibri" w:eastAsia="Calibri" w:hAnsi="Calibri" w:cs="Calibri"/>
+                <w:color w:val="333333"/>
+                <w:sz w:val="20"/>
+                <w:szCs w:val="20"/>
+                <w:highlight w:val="white"/>
+                <w:lang w:val="es-AR"/>
+              </w:rPr>
+              <w:t>Selecciona los bytes indicados en el o los rangos</w:t>
+            </w:r>
+          </w:p>
+        </w:tc>
+      </w:tr>
+      <w:tr>
+        <w:tc>
+          <w:tcPr>
+            <w:tcW w:w="4509" w:type="dxa"/>
+          </w:tcPr>
+          <w:p>
+            <w:pPr>
+              <w:pStyle w:val="Prrafodelista"/>
+              <w:ind w:left="0"/>
+              <w:rPr>
+                <w:rFonts w:ascii="Calibri" w:eastAsia="Calibri" w:hAnsi="Calibri" w:cs="Calibri"/>
+                <w:color w:val="333333"/>
+                <w:sz w:val="20"/>
+                <w:szCs w:val="20"/>
+                <w:highlight w:val="white"/>
+                <w:lang w:val="es-AR"/>
+              </w:rPr>
+            </w:pPr>
+            <w:r>
+              <w:rPr>
+                <w:rFonts w:ascii="Calibri" w:eastAsia="Calibri" w:hAnsi="Calibri" w:cs="Calibri"/>
+                <w:color w:val="333333"/>
+                <w:sz w:val="20"/>
+                <w:szCs w:val="20"/>
+                <w:highlight w:val="white"/>
+                <w:lang w:val="es-AR"/>
+              </w:rPr>
+              <w:t>-c rango/s</w:t>
+            </w:r>
+          </w:p>
+        </w:tc>
+        <w:tc>
+          <w:tcPr>
+            <w:tcW w:w="4510" w:type="dxa"/>
+          </w:tcPr>
+          <w:p>
+            <w:pPr>
+              <w:pStyle w:val="Prrafodelista"/>
+              <w:ind w:left="0"/>
+              <w:rPr>
+                <w:rFonts w:ascii="Calibri" w:eastAsia="Calibri" w:hAnsi="Calibri" w:cs="Calibri"/>
+                <w:color w:val="333333"/>
+                <w:sz w:val="20"/>
+                <w:szCs w:val="20"/>
+                <w:highlight w:val="white"/>
+                <w:lang w:val="es-AR"/>
+              </w:rPr>
+            </w:pPr>
+            <w:r>
+              <w:rPr>
+                <w:rFonts w:ascii="Calibri" w:eastAsia="Calibri" w:hAnsi="Calibri" w:cs="Calibri"/>
+                <w:color w:val="333333"/>
+                <w:sz w:val="20"/>
+                <w:szCs w:val="20"/>
+                <w:highlight w:val="white"/>
+                <w:lang w:val="es-AR"/>
+              </w:rPr>
+              <w:t>Selecciona los caracteres indicados en el o los rangos</w:t>
+            </w:r>
+          </w:p>
+        </w:tc>
+      </w:tr>
+      <w:tr>
+        <w:tc>
+          <w:tcPr>
+            <w:tcW w:w="4509" w:type="dxa"/>
+          </w:tcPr>
+          <w:p>
+            <w:pPr>
+              <w:pStyle w:val="Prrafodelista"/>
+              <w:ind w:left="0"/>
+              <w:rPr>
+                <w:rFonts w:ascii="Calibri" w:eastAsia="Calibri" w:hAnsi="Calibri" w:cs="Calibri"/>
+                <w:color w:val="333333"/>
+                <w:sz w:val="20"/>
+                <w:szCs w:val="20"/>
+                <w:highlight w:val="white"/>
+                <w:lang w:val="es-AR"/>
+              </w:rPr>
+            </w:pPr>
+            <w:r>
+              <w:rPr>
+                <w:rFonts w:ascii="Calibri" w:eastAsia="Calibri" w:hAnsi="Calibri" w:cs="Calibri"/>
+                <w:color w:val="333333"/>
+                <w:sz w:val="20"/>
+                <w:szCs w:val="20"/>
+                <w:highlight w:val="white"/>
+                <w:lang w:val="es-AR"/>
+              </w:rPr>
+              <w:t>-f rango/s</w:t>
+            </w:r>
+          </w:p>
+        </w:tc>
+        <w:tc>
+          <w:tcPr>
+            <w:tcW w:w="4510" w:type="dxa"/>
+          </w:tcPr>
+          <w:p>
+            <w:pPr>
+              <w:pStyle w:val="Prrafodelista"/>
+              <w:ind w:left="0"/>
+              <w:rPr>
+                <w:rFonts w:ascii="Calibri" w:eastAsia="Calibri" w:hAnsi="Calibri" w:cs="Calibri"/>
+                <w:color w:val="333333"/>
+                <w:sz w:val="20"/>
+                <w:szCs w:val="20"/>
+                <w:highlight w:val="white"/>
+                <w:lang w:val="es-AR"/>
+              </w:rPr>
+            </w:pPr>
+            <w:r>
+              <w:rPr>
+                <w:rFonts w:ascii="Calibri" w:eastAsia="Calibri" w:hAnsi="Calibri" w:cs="Calibri"/>
+                <w:color w:val="333333"/>
+                <w:sz w:val="20"/>
+                <w:szCs w:val="20"/>
+                <w:highlight w:val="white"/>
+                <w:lang w:val="es-AR"/>
+              </w:rPr>
+              <w:t>Selecciona los campos indicados en el o los rangos que se encuentran delimitados por el carácter tabulador</w:t>
+            </w:r>
+          </w:p>
+        </w:tc>
+      </w:tr>
+      <w:tr>
+        <w:tc>
+          <w:tcPr>
+            <w:tcW w:w="4509" w:type="dxa"/>
+          </w:tcPr>
+          <w:p>
+            <w:pPr>
+              <w:pStyle w:val="Prrafodelista"/>
+              <w:ind w:left="0"/>
+              <w:rPr>
+                <w:rFonts w:ascii="Calibri" w:eastAsia="Calibri" w:hAnsi="Calibri" w:cs="Calibri"/>
+                <w:color w:val="333333"/>
+                <w:sz w:val="20"/>
+                <w:szCs w:val="20"/>
+                <w:highlight w:val="white"/>
+                <w:lang w:val="es-AR"/>
+              </w:rPr>
+            </w:pPr>
+            <w:r>
+              <w:rPr>
+                <w:rFonts w:ascii="Calibri" w:eastAsia="Calibri" w:hAnsi="Calibri" w:cs="Calibri"/>
+                <w:color w:val="333333"/>
+                <w:sz w:val="20"/>
+                <w:szCs w:val="20"/>
+                <w:highlight w:val="white"/>
+                <w:lang w:val="es-AR"/>
+              </w:rPr>
+              <w:t>-d carater_delimitador</w:t>
+            </w:r>
+          </w:p>
+        </w:tc>
+        <w:tc>
+          <w:tcPr>
+            <w:tcW w:w="4510" w:type="dxa"/>
+          </w:tcPr>
+          <w:p>
+            <w:pPr>
+              <w:pStyle w:val="Prrafodelista"/>
+              <w:ind w:left="0"/>
+              <w:rPr>
+                <w:rFonts w:ascii="Calibri" w:eastAsia="Calibri" w:hAnsi="Calibri" w:cs="Calibri"/>
+                <w:color w:val="333333"/>
+                <w:sz w:val="20"/>
+                <w:szCs w:val="20"/>
+                <w:highlight w:val="white"/>
+                <w:lang w:val="es-AR"/>
+              </w:rPr>
+            </w:pPr>
+            <w:r>
+              <w:rPr>
+                <w:rFonts w:ascii="Calibri" w:eastAsia="Calibri" w:hAnsi="Calibri" w:cs="Calibri"/>
+                <w:color w:val="333333"/>
+                <w:sz w:val="20"/>
+                <w:szCs w:val="20"/>
+                <w:highlight w:val="white"/>
+                <w:lang w:val="es-AR"/>
+              </w:rPr>
+              <w:t xml:space="preserve">Especifica el carácter delimitador de los campos </w:t>
+            </w:r>
+          </w:p>
+        </w:tc>
+      </w:tr>
+      <w:tr>
+        <w:tc>
+          <w:tcPr>
+            <w:tcW w:w="4509" w:type="dxa"/>
+          </w:tcPr>
+          <w:p>
+            <w:pPr>
+              <w:pStyle w:val="Prrafodelista"/>
+              <w:ind w:left="0"/>
+              <w:rPr>
+                <w:rFonts w:ascii="Calibri" w:eastAsia="Calibri" w:hAnsi="Calibri" w:cs="Calibri"/>
+                <w:color w:val="333333"/>
+                <w:sz w:val="20"/>
+                <w:szCs w:val="20"/>
+                <w:highlight w:val="white"/>
+                <w:lang w:val="es-AR"/>
+              </w:rPr>
+            </w:pPr>
+            <w:r>
+              <w:rPr>
+                <w:rFonts w:ascii="Calibri" w:eastAsia="Calibri" w:hAnsi="Calibri" w:cs="Calibri"/>
+                <w:color w:val="333333"/>
+                <w:sz w:val="20"/>
+                <w:szCs w:val="20"/>
+                <w:highlight w:val="white"/>
+                <w:lang w:val="es-AR"/>
+              </w:rPr>
+              <w:t>-s</w:t>
+            </w:r>
+          </w:p>
+        </w:tc>
+        <w:tc>
+          <w:tcPr>
+            <w:tcW w:w="4510" w:type="dxa"/>
+          </w:tcPr>
+          <w:p>
+            <w:pPr>
+              <w:pStyle w:val="Prrafodelista"/>
+              <w:ind w:left="0"/>
+              <w:rPr>
+                <w:rFonts w:ascii="Calibri" w:eastAsia="Calibri" w:hAnsi="Calibri" w:cs="Calibri"/>
+                <w:color w:val="333333"/>
+                <w:sz w:val="20"/>
+                <w:szCs w:val="20"/>
+                <w:highlight w:val="white"/>
+                <w:lang w:val="es-AR"/>
+              </w:rPr>
+            </w:pPr>
+            <w:r>
+              <w:rPr>
+                <w:rFonts w:ascii="Calibri" w:eastAsia="Calibri" w:hAnsi="Calibri" w:cs="Calibri"/>
+                <w:color w:val="333333"/>
+                <w:sz w:val="20"/>
+                <w:szCs w:val="20"/>
+                <w:highlight w:val="white"/>
+                <w:lang w:val="es-AR"/>
+              </w:rPr>
+              <w:t>Indica que las líneas que no posean delimitador no sean mostradas</w:t>
+            </w:r>
+          </w:p>
+        </w:tc>
+      </w:tr>
+    </w:tbl>
+    <w:p>
+      <w:pPr>
+        <w:pStyle w:val="Prrafodelista"/>
+        <w:rPr>
+          <w:rFonts w:ascii="Calibri" w:eastAsia="Calibri" w:hAnsi="Calibri" w:cs="Calibri"/>
+          <w:color w:val="333333"/>
+          <w:sz w:val="20"/>
+          <w:szCs w:val="20"/>
+          <w:highlight w:val="white"/>
+          <w:lang w:val="es-AR"/>
+        </w:rPr>
+      </w:pPr>
+      <w:r>
+        <w:rPr>
+          <w:rFonts w:ascii="Calibri" w:eastAsia="Calibri" w:hAnsi="Calibri" w:cs="Calibri"/>
+          <w:color w:val="333333"/>
+          <w:sz w:val="20"/>
+          <w:szCs w:val="20"/>
+          <w:highlight w:val="white"/>
+          <w:lang w:val="es-AR"/>
+        </w:rPr>
+        <w:t>Algunos ejemplos pueden ser</w:t>
+      </w:r>
+    </w:p>
+    <w:p>
+      <w:pPr>
+        <w:pStyle w:val="Prrafodelista"/>
+        <w:numPr>
+          <w:ilvl w:val="0"/>
+          <w:numId w:val="7"/>
+        </w:numPr>
+        <w:rPr>
+          <w:rFonts w:ascii="Calibri" w:eastAsia="Calibri" w:hAnsi="Calibri" w:cs="Calibri"/>
+          <w:color w:val="333333"/>
+          <w:sz w:val="20"/>
+          <w:szCs w:val="20"/>
+          <w:highlight w:val="white"/>
+          <w:lang w:val="es-AR"/>
+        </w:rPr>
+      </w:pPr>
+      <w:r>
+        <w:rPr>
+          <w:rFonts w:ascii="Calibri" w:eastAsia="Calibri" w:hAnsi="Calibri" w:cs="Calibri"/>
+          <w:color w:val="333333"/>
+          <w:sz w:val="20"/>
+          <w:szCs w:val="20"/>
+          <w:highlight w:val="white"/>
+          <w:lang w:val="es-AR"/>
+        </w:rPr>
+        <w:t xml:space="preserve">Suponiendo que tengo un fichero de texto con el nombre sofia.txt que tiene un contenido, si solo quiero mostrar el cuarto carácter de cada una de las </w:t>
+      </w:r>
+      <w:r>
+        <w:rPr>
+          <w:rFonts w:ascii="Calibri" w:eastAsia="Calibri" w:hAnsi="Calibri" w:cs="Calibri"/>
+          <w:color w:val="333333"/>
+          <w:sz w:val="20"/>
+          <w:szCs w:val="20"/>
+          <w:highlight w:val="white"/>
+          <w:lang w:val="es-AR"/>
+        </w:rPr>
+        <w:t>líneas</w:t>
+      </w:r>
+      <w:r>
+        <w:rPr>
+          <w:rFonts w:ascii="Calibri" w:eastAsia="Calibri" w:hAnsi="Calibri" w:cs="Calibri"/>
+          <w:color w:val="333333"/>
+          <w:sz w:val="20"/>
+          <w:szCs w:val="20"/>
+          <w:highlight w:val="white"/>
+          <w:lang w:val="es-AR"/>
+        </w:rPr>
+        <w:t xml:space="preserve"> haría </w:t>
+      </w:r>
+      <w:r>
+        <w:rPr>
+          <w:rFonts w:ascii="Consolas" w:eastAsia="Calibri" w:hAnsi="Consolas" w:cs="Calibri"/>
+          <w:color w:val="333333"/>
+          <w:sz w:val="20"/>
+          <w:szCs w:val="20"/>
+          <w:highlight w:val="white"/>
+          <w:lang w:val="es-AR"/>
+        </w:rPr>
+        <w:t>cut -c 4 sofia.txt</w:t>
+      </w:r>
+    </w:p>
+    <w:p>
+      <w:pPr>
+        <w:pStyle w:val="Prrafodelista"/>
+        <w:numPr>
+          <w:ilvl w:val="0"/>
+          <w:numId w:val="7"/>
+        </w:numPr>
+        <w:rPr>
+          <w:rFonts w:ascii="Calibri" w:eastAsia="Calibri" w:hAnsi="Calibri" w:cs="Calibri"/>
+          <w:color w:val="333333"/>
+          <w:sz w:val="20"/>
+          <w:szCs w:val="20"/>
+          <w:highlight w:val="white"/>
+          <w:lang w:val="es-AR"/>
+        </w:rPr>
+      </w:pPr>
+      <w:r>
+        <w:rPr>
+          <w:rFonts w:ascii="Calibri" w:eastAsia="Calibri" w:hAnsi="Calibri" w:cs="Calibri"/>
+          <w:color w:val="333333"/>
+          <w:sz w:val="20"/>
+          <w:szCs w:val="20"/>
+          <w:highlight w:val="white"/>
+          <w:lang w:val="es-AR"/>
+        </w:rPr>
+        <w:t xml:space="preserve">Si quiero mostrar los caracteres 1 y 2 lo puedo hacer mediante </w:t>
+      </w:r>
+      <w:r>
+        <w:rPr>
+          <w:rFonts w:ascii="Consolas" w:eastAsia="Calibri" w:hAnsi="Consolas" w:cs="Calibri"/>
+          <w:color w:val="333333"/>
+          <w:sz w:val="20"/>
+          <w:szCs w:val="20"/>
+          <w:highlight w:val="white"/>
+          <w:lang w:val="es-AR"/>
+        </w:rPr>
+        <w:t>cut -c 1,2 sofia.txt</w:t>
+      </w:r>
+    </w:p>
+    <w:p>
+      <w:pPr>
+        <w:pStyle w:val="Prrafodelista"/>
+        <w:numPr>
+          <w:ilvl w:val="0"/>
+          <w:numId w:val="7"/>
+        </w:numPr>
+        <w:rPr>
+          <w:rFonts w:ascii="Calibri" w:eastAsia="Calibri" w:hAnsi="Calibri" w:cs="Calibri"/>
+          <w:color w:val="333333"/>
+          <w:sz w:val="20"/>
+          <w:szCs w:val="20"/>
+          <w:highlight w:val="white"/>
+          <w:lang w:val="es-AR"/>
+        </w:rPr>
+      </w:pPr>
+      <w:r>
+        <w:rPr>
+          <w:rFonts w:ascii="Calibri" w:eastAsia="Calibri" w:hAnsi="Calibri" w:cs="Calibri"/>
+          <w:color w:val="333333"/>
+          <w:sz w:val="20"/>
+          <w:szCs w:val="20"/>
+          <w:highlight w:val="white"/>
+          <w:lang w:val="es-AR"/>
+        </w:rPr>
+        <w:t xml:space="preserve">Para mostrar los 2 </w:t>
+      </w:r>
+      <w:r>
+        <w:rPr>
+          <w:rFonts w:ascii="Calibri" w:eastAsia="Calibri" w:hAnsi="Calibri" w:cs="Calibri"/>
+          <w:color w:val="333333"/>
+          <w:sz w:val="20"/>
+          <w:szCs w:val="20"/>
+          <w:highlight w:val="white"/>
+          <w:lang w:val="es-AR"/>
+        </w:rPr>
+        <w:t>últimos</w:t>
+      </w:r>
+      <w:r>
+        <w:rPr>
+          <w:rFonts w:ascii="Calibri" w:eastAsia="Calibri" w:hAnsi="Calibri" w:cs="Calibri"/>
+          <w:color w:val="333333"/>
+          <w:sz w:val="20"/>
+          <w:szCs w:val="20"/>
+          <w:highlight w:val="white"/>
+          <w:lang w:val="es-AR"/>
+        </w:rPr>
+        <w:t xml:space="preserve"> caracteres de cada </w:t>
+      </w:r>
+      <w:r>
+        <w:rPr>
+          <w:rFonts w:ascii="Calibri" w:eastAsia="Calibri" w:hAnsi="Calibri" w:cs="Calibri"/>
+          <w:color w:val="333333"/>
+          <w:sz w:val="20"/>
+          <w:szCs w:val="20"/>
+          <w:highlight w:val="white"/>
+          <w:lang w:val="es-AR"/>
+        </w:rPr>
+        <w:t>línea</w:t>
+      </w:r>
+      <w:r>
+        <w:rPr>
+          <w:rFonts w:ascii="Calibri" w:eastAsia="Calibri" w:hAnsi="Calibri" w:cs="Calibri"/>
+          <w:color w:val="333333"/>
+          <w:sz w:val="20"/>
+          <w:szCs w:val="20"/>
+          <w:highlight w:val="white"/>
+          <w:lang w:val="es-AR"/>
+        </w:rPr>
+        <w:t xml:space="preserve">: </w:t>
+      </w:r>
+      <w:r>
+        <w:rPr>
+          <w:rFonts w:ascii="Consolas" w:eastAsia="Calibri" w:hAnsi="Consolas" w:cs="Calibri"/>
+          <w:color w:val="333333"/>
+          <w:sz w:val="20"/>
+          <w:szCs w:val="20"/>
+          <w:highlight w:val="white"/>
+          <w:lang w:val="es-AR"/>
+        </w:rPr>
+        <w:t>cat sofia.txt | rev | cut -c 1,2</w:t>
+      </w:r>
+    </w:p>
+    <w:p>
+      <w:pPr>
+        <w:pStyle w:val="Prrafodelista"/>
+        <w:numPr>
+          <w:ilvl w:val="0"/>
+          <w:numId w:val="1"/>
+        </w:numPr>
+        <w:rPr>
+          <w:rFonts w:ascii="Calibri" w:eastAsia="Calibri" w:hAnsi="Calibri" w:cs="Calibri"/>
+          <w:color w:val="333333"/>
+          <w:sz w:val="20"/>
+          <w:szCs w:val="20"/>
+          <w:highlight w:val="white"/>
+          <w:lang w:val="es-AR"/>
+        </w:rPr>
+      </w:pPr>
+      <w:r>
+        <w:rPr>
+          <w:rFonts w:ascii="Calibri" w:eastAsia="Calibri" w:hAnsi="Calibri" w:cs="Calibri"/>
+          <w:color w:val="333333"/>
+          <w:sz w:val="20"/>
+          <w:szCs w:val="20"/>
+          <w:highlight w:val="white"/>
+          <w:lang w:val="es-AR"/>
+        </w:rPr>
+        <w:t>Realizar un script que reciba como parámetro una extensión y haga un reporte con 2 columnas, el nombre de usuario y la cantidad de archivos que posee esa extensión. Se debe guardar el resultado en un archivo llamado reporte.txt</w:t>
+      </w:r>
+    </w:p>
+    <w:p>
+      <w:pPr>
+        <w:pStyle w:val="Prrafodelista"/>
+        <w:numPr>
+          <w:ilvl w:val="0"/>
+          <w:numId w:val="1"/>
+        </w:numPr>
+        <w:rPr>
+          <w:rFonts w:ascii="Calibri" w:eastAsia="Calibri" w:hAnsi="Calibri" w:cs="Calibri"/>
+          <w:color w:val="333333"/>
+          <w:sz w:val="20"/>
+          <w:szCs w:val="20"/>
+          <w:lang w:val="es-AR"/>
+        </w:rPr>
+      </w:pPr>
+      <w:r>
+        <w:rPr>
+          <w:rFonts w:ascii="Calibri" w:eastAsia="Calibri" w:hAnsi="Calibri" w:cs="Calibri"/>
+          <w:color w:val="333333"/>
+          <w:sz w:val="20"/>
+          <w:szCs w:val="20"/>
+          <w:lang w:val="es-AR"/>
+        </w:rPr>
+        <w:lastRenderedPageBreak/>
+        <w:t>Escribir un script que al ejecutarse imprima en pantalla los nombre de los archivos que se</w:t>
+      </w:r>
+      <w:r>
+        <w:rPr>
+          <w:rFonts w:ascii="Calibri" w:eastAsia="Calibri" w:hAnsi="Calibri" w:cs="Calibri"/>
+          <w:color w:val="333333"/>
+          <w:sz w:val="20"/>
+          <w:szCs w:val="20"/>
+          <w:lang w:val="es-AR"/>
+        </w:rPr>
+        <w:t xml:space="preserve"> </w:t>
+      </w:r>
+      <w:r>
+        <w:rPr>
+          <w:rFonts w:ascii="Calibri" w:eastAsia="Calibri" w:hAnsi="Calibri" w:cs="Calibri"/>
+          <w:color w:val="333333"/>
+          <w:sz w:val="20"/>
+          <w:szCs w:val="20"/>
+          <w:lang w:val="es-AR"/>
+        </w:rPr>
+        <w:t>encuentran en el directorio actual, intercambiando minúsculas por mayúsculas, además de</w:t>
+      </w:r>
+      <w:r>
+        <w:rPr>
+          <w:rFonts w:ascii="Calibri" w:eastAsia="Calibri" w:hAnsi="Calibri" w:cs="Calibri"/>
+          <w:color w:val="333333"/>
+          <w:sz w:val="20"/>
+          <w:szCs w:val="20"/>
+          <w:lang w:val="es-AR"/>
+        </w:rPr>
+        <w:t xml:space="preserve"> </w:t>
+      </w:r>
+      <w:r>
+        <w:rPr>
+          <w:rFonts w:ascii="Calibri" w:eastAsia="Calibri" w:hAnsi="Calibri" w:cs="Calibri"/>
+          <w:color w:val="333333"/>
+          <w:sz w:val="20"/>
+          <w:szCs w:val="20"/>
+          <w:lang w:val="es-AR"/>
+        </w:rPr>
+        <w:t>eliminar la letra a (mayúscula o minúscula). Ejemplo, directorio actual:</w:t>
+      </w:r>
+    </w:p>
+    <w:p>
+      <w:pPr>
+        <w:pStyle w:val="Prrafodelista"/>
+        <w:rPr>
+          <w:rFonts w:ascii="Consolas" w:eastAsia="Calibri" w:hAnsi="Consolas" w:cs="Calibri"/>
+          <w:color w:val="333333"/>
+          <w:sz w:val="20"/>
+          <w:szCs w:val="20"/>
+          <w:lang w:val="es-AR"/>
+        </w:rPr>
+      </w:pPr>
+      <w:r>
+        <w:rPr>
+          <w:rFonts w:ascii="Consolas" w:eastAsia="Calibri" w:hAnsi="Consolas" w:cs="Calibri"/>
+          <w:color w:val="333333"/>
+          <w:sz w:val="20"/>
+          <w:szCs w:val="20"/>
+          <w:lang w:val="es-AR"/>
+        </w:rPr>
+        <w:t>IsO</w:t>
+      </w:r>
+    </w:p>
+    <w:p>
+      <w:pPr>
+        <w:pStyle w:val="Prrafodelista"/>
+        <w:rPr>
+          <w:rFonts w:ascii="Consolas" w:eastAsia="Calibri" w:hAnsi="Consolas" w:cs="Calibri"/>
+          <w:color w:val="333333"/>
+          <w:sz w:val="20"/>
+          <w:szCs w:val="20"/>
+          <w:lang w:val="es-AR"/>
+        </w:rPr>
+      </w:pPr>
+      <w:r>
+        <w:rPr>
+          <w:rFonts w:ascii="Consolas" w:eastAsia="Calibri" w:hAnsi="Consolas" w:cs="Calibri"/>
+          <w:color w:val="333333"/>
+          <w:sz w:val="20"/>
+          <w:szCs w:val="20"/>
+          <w:lang w:val="es-AR"/>
+        </w:rPr>
+        <w:t>pepE</w:t>
+      </w:r>
+    </w:p>
+    <w:p>
+      <w:pPr>
+        <w:pStyle w:val="Prrafodelista"/>
+        <w:rPr>
+          <w:rFonts w:ascii="Consolas" w:eastAsia="Calibri" w:hAnsi="Consolas" w:cs="Calibri"/>
+          <w:color w:val="333333"/>
+          <w:sz w:val="20"/>
+          <w:szCs w:val="20"/>
+          <w:lang w:val="es-AR"/>
+        </w:rPr>
+      </w:pPr>
+      <w:r>
+        <w:rPr>
+          <w:rFonts w:ascii="Consolas" w:eastAsia="Calibri" w:hAnsi="Consolas" w:cs="Calibri"/>
+          <w:color w:val="333333"/>
+          <w:sz w:val="20"/>
+          <w:szCs w:val="20"/>
+          <w:lang w:val="es-AR"/>
+        </w:rPr>
+        <w:t>Maria</w:t>
+      </w:r>
+    </w:p>
+    <w:p>
+      <w:pPr>
+        <w:pStyle w:val="Prrafodelista"/>
+        <w:rPr>
+          <w:rFonts w:ascii="Consolas" w:eastAsia="Calibri" w:hAnsi="Consolas" w:cs="Calibri"/>
+          <w:color w:val="333333"/>
+          <w:sz w:val="20"/>
+          <w:szCs w:val="20"/>
+          <w:lang w:val="es-AR"/>
+        </w:rPr>
+      </w:pPr>
+      <w:r>
+        <w:rPr>
+          <w:rFonts w:ascii="Consolas" w:eastAsia="Calibri" w:hAnsi="Consolas" w:cs="Calibri"/>
+          <w:color w:val="333333"/>
+          <w:sz w:val="20"/>
+          <w:szCs w:val="20"/>
+          <w:lang w:val="es-AR"/>
+        </w:rPr>
+        <w:t>Si ejecuto: ./ejercicio17</w:t>
+      </w:r>
+    </w:p>
+    <w:p>
+      <w:pPr>
+        <w:pStyle w:val="Prrafodelista"/>
+        <w:rPr>
+          <w:rFonts w:ascii="Consolas" w:eastAsia="Calibri" w:hAnsi="Consolas" w:cs="Calibri"/>
+          <w:color w:val="333333"/>
+          <w:sz w:val="20"/>
+          <w:szCs w:val="20"/>
+          <w:lang w:val="es-AR"/>
+        </w:rPr>
+      </w:pPr>
+      <w:r>
+        <w:rPr>
+          <w:rFonts w:ascii="Consolas" w:eastAsia="Calibri" w:hAnsi="Consolas" w:cs="Calibri"/>
+          <w:color w:val="333333"/>
+          <w:sz w:val="20"/>
+          <w:szCs w:val="20"/>
+          <w:lang w:val="es-AR"/>
+        </w:rPr>
+        <w:t>Obtendré como resultado:</w:t>
+      </w:r>
+    </w:p>
+    <w:p>
+      <w:pPr>
+        <w:pStyle w:val="Prrafodelista"/>
+        <w:rPr>
+          <w:rFonts w:ascii="Consolas" w:eastAsia="Calibri" w:hAnsi="Consolas" w:cs="Calibri"/>
+          <w:color w:val="333333"/>
+          <w:sz w:val="20"/>
+          <w:szCs w:val="20"/>
+          <w:lang w:val="es-AR"/>
+        </w:rPr>
+      </w:pPr>
+      <w:r>
+        <w:rPr>
+          <w:rFonts w:ascii="Consolas" w:eastAsia="Calibri" w:hAnsi="Consolas" w:cs="Calibri"/>
+          <w:color w:val="333333"/>
+          <w:sz w:val="20"/>
+          <w:szCs w:val="20"/>
+          <w:lang w:val="es-AR"/>
+        </w:rPr>
+        <w:t>iSo</w:t>
+      </w:r>
+    </w:p>
+    <w:p>
+      <w:pPr>
+        <w:pStyle w:val="Prrafodelista"/>
+        <w:rPr>
+          <w:rFonts w:ascii="Consolas" w:eastAsia="Calibri" w:hAnsi="Consolas" w:cs="Calibri"/>
+          <w:color w:val="333333"/>
+          <w:sz w:val="20"/>
+          <w:szCs w:val="20"/>
+          <w:lang w:val="es-AR"/>
+        </w:rPr>
+      </w:pPr>
+      <w:r>
+        <w:rPr>
+          <w:rFonts w:ascii="Consolas" w:eastAsia="Calibri" w:hAnsi="Consolas" w:cs="Calibri"/>
+          <w:color w:val="333333"/>
+          <w:sz w:val="20"/>
+          <w:szCs w:val="20"/>
+          <w:lang w:val="es-AR"/>
+        </w:rPr>
+        <w:t>PEPe</w:t>
+      </w:r>
+    </w:p>
+    <w:p>
+      <w:pPr>
+        <w:pStyle w:val="Prrafodelista"/>
+        <w:rPr>
+          <w:rFonts w:ascii="Consolas" w:eastAsia="Calibri" w:hAnsi="Consolas" w:cs="Calibri"/>
+          <w:color w:val="333333"/>
+          <w:sz w:val="20"/>
+          <w:szCs w:val="20"/>
+          <w:lang w:val="es-AR"/>
+        </w:rPr>
+      </w:pPr>
+      <w:r>
+        <w:rPr>
+          <w:rFonts w:ascii="Consolas" w:eastAsia="Calibri" w:hAnsi="Consolas" w:cs="Calibri"/>
+          <w:color w:val="333333"/>
+          <w:sz w:val="20"/>
+          <w:szCs w:val="20"/>
+          <w:lang w:val="es-AR"/>
+        </w:rPr>
+        <w:t>mRI</w:t>
+      </w:r>
+    </w:p>
+    <w:p>
+      <w:pPr>
+        <w:pStyle w:val="Prrafodelista"/>
+        <w:rPr>
+          <w:rFonts w:ascii="Calibri" w:eastAsia="Calibri" w:hAnsi="Calibri" w:cs="Calibri"/>
+          <w:color w:val="333333"/>
+          <w:sz w:val="20"/>
+          <w:szCs w:val="20"/>
+          <w:highlight w:val="white"/>
+          <w:lang w:val="es-AR"/>
+        </w:rPr>
+      </w:pPr>
+      <w:r>
+        <w:rPr>
+          <w:rFonts w:ascii="Calibri" w:eastAsia="Calibri" w:hAnsi="Calibri" w:cs="Calibri"/>
+          <w:color w:val="333333"/>
+          <w:sz w:val="20"/>
+          <w:szCs w:val="20"/>
+          <w:lang w:val="es-AR"/>
+        </w:rPr>
+        <w:t>Ayuda: Investigar el comando tr</w:t>
+      </w:r>
+    </w:p>
+    <w:p>
+      <w:pPr>
+        <w:rPr>
+          <w:rFonts w:ascii="Calibri" w:eastAsia="Calibri" w:hAnsi="Calibri" w:cs="Calibri"/>
+          <w:color w:val="333333"/>
+          <w:sz w:val="20"/>
+          <w:szCs w:val="20"/>
+          <w:lang w:val="es-AR"/>
+        </w:rPr>
+      </w:pPr>
+      <w:r>
+        <w:rPr>
+          <w:rFonts w:ascii="Calibri" w:eastAsia="Calibri" w:hAnsi="Calibri" w:cs="Calibri"/>
+          <w:color w:val="333333"/>
+          <w:sz w:val="20"/>
+          <w:szCs w:val="20"/>
+          <w:highlight w:val="white"/>
+          <w:lang w:val="es-AR"/>
+        </w:rPr>
+        <w:tab/>
+      </w:r>
+      <w:r>
+        <w:rPr>
+          <w:rFonts w:ascii="Calibri" w:eastAsia="Calibri" w:hAnsi="Calibri" w:cs="Calibri"/>
+          <w:color w:val="333333"/>
+          <w:sz w:val="20"/>
+          <w:szCs w:val="20"/>
+          <w:lang w:val="es-AR"/>
+        </w:rPr>
+        <w:t>El comando tr (translate) se usa en Linux principalmente para traducir y eliminar caracteres. Puede usarse para convertir mayúsculas a minúsculas, apretar caracteres repetidos y borrar caracteres.</w:t>
+      </w:r>
+    </w:p>
+    <w:p>
+      <w:pPr>
+        <w:pStyle w:val="Prrafodelista"/>
+        <w:numPr>
+          <w:ilvl w:val="0"/>
+          <w:numId w:val="1"/>
+        </w:numPr>
+        <w:rPr>
+          <w:rFonts w:ascii="Calibri" w:eastAsia="Calibri" w:hAnsi="Calibri" w:cs="Calibri"/>
+          <w:color w:val="333333"/>
+          <w:sz w:val="20"/>
+          <w:szCs w:val="20"/>
+          <w:highlight w:val="white"/>
+          <w:lang w:val="es-AR"/>
+        </w:rPr>
+      </w:pPr>
+      <w:r>
+        <w:rPr>
+          <w:rFonts w:ascii="Calibri" w:eastAsia="Calibri" w:hAnsi="Calibri" w:cs="Calibri"/>
+          <w:color w:val="333333"/>
+          <w:sz w:val="20"/>
+          <w:szCs w:val="20"/>
+          <w:lang w:val="es-AR"/>
+        </w:rPr>
+        <w:t>Crear un script que verifique cada 10 segundos si un usuario se ha loqueado en el sistema</w:t>
+      </w:r>
+      <w:r>
+        <w:rPr>
+          <w:rFonts w:ascii="Calibri" w:eastAsia="Calibri" w:hAnsi="Calibri" w:cs="Calibri"/>
+          <w:color w:val="333333"/>
+          <w:sz w:val="20"/>
+          <w:szCs w:val="20"/>
+          <w:lang w:val="es-AR"/>
+        </w:rPr>
+        <w:t xml:space="preserve"> </w:t>
+      </w:r>
+      <w:r>
+        <w:rPr>
+          <w:rFonts w:ascii="Calibri" w:eastAsia="Calibri" w:hAnsi="Calibri" w:cs="Calibri"/>
+          <w:color w:val="333333"/>
+          <w:sz w:val="20"/>
+          <w:szCs w:val="20"/>
+          <w:lang w:val="es-AR"/>
+        </w:rPr>
+        <w:t>(el nombre del usuario será pasado por parámetro). Cuando el usuario finalmente se loguee,</w:t>
+      </w:r>
+      <w:r>
+        <w:rPr>
+          <w:rFonts w:ascii="Calibri" w:eastAsia="Calibri" w:hAnsi="Calibri" w:cs="Calibri"/>
+          <w:color w:val="333333"/>
+          <w:sz w:val="20"/>
+          <w:szCs w:val="20"/>
+          <w:lang w:val="es-AR"/>
+        </w:rPr>
+        <w:t xml:space="preserve"> </w:t>
+      </w:r>
+      <w:r>
+        <w:rPr>
+          <w:rFonts w:ascii="Calibri" w:eastAsia="Calibri" w:hAnsi="Calibri" w:cs="Calibri"/>
+          <w:color w:val="333333"/>
+          <w:sz w:val="20"/>
+          <w:szCs w:val="20"/>
+          <w:lang w:val="es-AR"/>
+        </w:rPr>
+        <w:t>el programa deberá mostrar el mensaje ”Usuario XXX logueado en el sistema” y salir</w:t>
+      </w:r>
+    </w:p>
+    <w:p>
+      <w:pPr>
+        <w:pStyle w:val="Prrafodelista"/>
+        <w:numPr>
+          <w:ilvl w:val="0"/>
+          <w:numId w:val="1"/>
+        </w:numPr>
+        <w:rPr>
+          <w:rFonts w:ascii="Calibri" w:eastAsia="Calibri" w:hAnsi="Calibri" w:cs="Calibri"/>
+          <w:color w:val="333333"/>
+          <w:sz w:val="20"/>
+          <w:szCs w:val="20"/>
+          <w:lang w:val="es-AR"/>
+        </w:rPr>
+      </w:pPr>
+      <w:r>
+        <w:rPr>
+          <w:rFonts w:ascii="Calibri" w:eastAsia="Calibri" w:hAnsi="Calibri" w:cs="Calibri"/>
+          <w:color w:val="333333"/>
+          <w:sz w:val="20"/>
+          <w:szCs w:val="20"/>
+          <w:lang w:val="es-AR"/>
+        </w:rPr>
+        <w:t>Escribir un Programa de “</w:t>
+      </w:r>
+      <w:r>
+        <w:rPr>
+          <w:rFonts w:ascii="Calibri" w:eastAsia="Calibri" w:hAnsi="Calibri" w:cs="Calibri"/>
+          <w:color w:val="333333"/>
+          <w:sz w:val="20"/>
+          <w:szCs w:val="20"/>
+          <w:lang w:val="es-AR"/>
+        </w:rPr>
+        <w:t>Menú</w:t>
+      </w:r>
+      <w:r>
+        <w:rPr>
+          <w:rFonts w:ascii="Calibri" w:eastAsia="Calibri" w:hAnsi="Calibri" w:cs="Calibri"/>
+          <w:color w:val="333333"/>
+          <w:sz w:val="20"/>
+          <w:szCs w:val="20"/>
+          <w:lang w:val="es-AR"/>
+        </w:rPr>
+        <w:t xml:space="preserve"> de Comandos Amigable con el Usuario” llamado </w:t>
+      </w:r>
+      <w:r>
+        <w:rPr>
+          <w:rFonts w:ascii="Calibri" w:eastAsia="Calibri" w:hAnsi="Calibri" w:cs="Calibri"/>
+          <w:color w:val="333333"/>
+          <w:sz w:val="20"/>
+          <w:szCs w:val="20"/>
+          <w:lang w:val="es-AR"/>
+        </w:rPr>
+        <w:t>menú</w:t>
+      </w:r>
+      <w:r>
+        <w:rPr>
+          <w:rFonts w:ascii="Calibri" w:eastAsia="Calibri" w:hAnsi="Calibri" w:cs="Calibri"/>
+          <w:color w:val="333333"/>
+          <w:sz w:val="20"/>
+          <w:szCs w:val="20"/>
+          <w:lang w:val="es-AR"/>
+        </w:rPr>
+        <w:t>, el</w:t>
+      </w:r>
+      <w:r>
+        <w:rPr>
+          <w:rFonts w:ascii="Calibri" w:eastAsia="Calibri" w:hAnsi="Calibri" w:cs="Calibri"/>
+          <w:color w:val="333333"/>
+          <w:sz w:val="20"/>
+          <w:szCs w:val="20"/>
+          <w:lang w:val="es-AR"/>
+        </w:rPr>
+        <w:t xml:space="preserve"> </w:t>
+      </w:r>
+      <w:r>
+        <w:rPr>
+          <w:rFonts w:ascii="Calibri" w:eastAsia="Calibri" w:hAnsi="Calibri" w:cs="Calibri"/>
+          <w:color w:val="333333"/>
+          <w:sz w:val="20"/>
+          <w:szCs w:val="20"/>
+          <w:lang w:val="es-AR"/>
+        </w:rPr>
+        <w:t>cual, al ser invocado, mostrará un menú con la selección para cada uno de los scripts creados</w:t>
+      </w:r>
+      <w:r>
+        <w:rPr>
+          <w:rFonts w:ascii="Calibri" w:eastAsia="Calibri" w:hAnsi="Calibri" w:cs="Calibri"/>
+          <w:color w:val="333333"/>
+          <w:sz w:val="20"/>
+          <w:szCs w:val="20"/>
+          <w:lang w:val="es-AR"/>
+        </w:rPr>
+        <w:t xml:space="preserve"> </w:t>
+      </w:r>
+      <w:r>
+        <w:rPr>
+          <w:rFonts w:ascii="Calibri" w:eastAsia="Calibri" w:hAnsi="Calibri" w:cs="Calibri"/>
+          <w:color w:val="333333"/>
+          <w:sz w:val="20"/>
+          <w:szCs w:val="20"/>
+          <w:lang w:val="es-AR"/>
+        </w:rPr>
+        <w:t xml:space="preserve">en esta práctica. Las instrucciones de </w:t>
+      </w:r>
+      <w:r>
+        <w:rPr>
+          <w:rFonts w:ascii="Calibri" w:eastAsia="Calibri" w:hAnsi="Calibri" w:cs="Calibri"/>
+          <w:color w:val="333333"/>
+          <w:sz w:val="20"/>
+          <w:szCs w:val="20"/>
+          <w:lang w:val="es-AR"/>
+        </w:rPr>
+        <w:t>cómo</w:t>
+      </w:r>
+      <w:r>
+        <w:rPr>
+          <w:rFonts w:ascii="Calibri" w:eastAsia="Calibri" w:hAnsi="Calibri" w:cs="Calibri"/>
+          <w:color w:val="333333"/>
+          <w:sz w:val="20"/>
+          <w:szCs w:val="20"/>
+          <w:lang w:val="es-AR"/>
+        </w:rPr>
+        <w:t xml:space="preserve"> proceder deben mostrarse junto con el menú.</w:t>
+      </w:r>
+      <w:r>
+        <w:rPr>
+          <w:rFonts w:ascii="Calibri" w:eastAsia="Calibri" w:hAnsi="Calibri" w:cs="Calibri"/>
+          <w:color w:val="333333"/>
+          <w:sz w:val="20"/>
+          <w:szCs w:val="20"/>
+          <w:lang w:val="es-AR"/>
+        </w:rPr>
+        <w:t xml:space="preserve"> </w:t>
+      </w:r>
+    </w:p>
+    <w:p>
+      <w:pPr>
+        <w:pStyle w:val="Prrafodelista"/>
+        <w:rPr>
+          <w:rFonts w:ascii="Calibri" w:eastAsia="Calibri" w:hAnsi="Calibri" w:cs="Calibri"/>
+          <w:color w:val="333333"/>
+          <w:sz w:val="20"/>
+          <w:szCs w:val="20"/>
+          <w:lang w:val="es-AR"/>
+        </w:rPr>
+      </w:pPr>
+      <w:r>
+        <w:rPr>
+          <w:rFonts w:ascii="Calibri" w:eastAsia="Calibri" w:hAnsi="Calibri" w:cs="Calibri"/>
+          <w:color w:val="333333"/>
+          <w:sz w:val="20"/>
+          <w:szCs w:val="20"/>
+          <w:lang w:val="es-AR"/>
+        </w:rPr>
+        <w:t>El menú deberá iniciarse y permanecer activo hasta que se seleccione Salir. Por ejemplo:</w:t>
+      </w:r>
+      <w:r>
+        <w:rPr>
+          <w:rFonts w:ascii="Calibri" w:eastAsia="Calibri" w:hAnsi="Calibri" w:cs="Calibri"/>
+          <w:color w:val="333333"/>
+          <w:sz w:val="20"/>
+          <w:szCs w:val="20"/>
+          <w:lang w:val="es-AR"/>
+        </w:rPr>
+        <w:t xml:space="preserve"> </w:t>
+      </w:r>
+    </w:p>
+    <w:p>
+      <w:pPr>
+        <w:pStyle w:val="Prrafodelista"/>
+        <w:rPr>
+          <w:rFonts w:ascii="Calibri" w:eastAsia="Calibri" w:hAnsi="Calibri" w:cs="Calibri"/>
+          <w:color w:val="333333"/>
+          <w:sz w:val="20"/>
+          <w:szCs w:val="20"/>
+          <w:lang w:val="es-AR"/>
+        </w:rPr>
+      </w:pPr>
+      <w:r>
+        <w:rPr>
+          <w:rFonts w:ascii="Calibri" w:eastAsia="Calibri" w:hAnsi="Calibri" w:cs="Calibri"/>
+          <w:color w:val="333333"/>
+          <w:sz w:val="20"/>
+          <w:szCs w:val="20"/>
+          <w:lang w:val="es-AR"/>
+        </w:rPr>
+        <w:t>MENU DE COMANDOS</w:t>
+      </w:r>
+    </w:p>
+    <w:p>
+      <w:pPr>
+        <w:pStyle w:val="Prrafodelista"/>
+        <w:rPr>
+          <w:rFonts w:ascii="Calibri" w:eastAsia="Calibri" w:hAnsi="Calibri" w:cs="Calibri"/>
+          <w:color w:val="333333"/>
+          <w:sz w:val="20"/>
+          <w:szCs w:val="20"/>
+          <w:lang w:val="es-AR"/>
+        </w:rPr>
+      </w:pPr>
+      <w:r>
+        <w:rPr>
+          <w:rFonts w:ascii="Calibri" w:eastAsia="Calibri" w:hAnsi="Calibri" w:cs="Calibri"/>
+          <w:color w:val="333333"/>
+          <w:sz w:val="20"/>
+          <w:szCs w:val="20"/>
+          <w:lang w:val="es-AR"/>
+        </w:rPr>
+        <w:t>03. Ejercicio 3</w:t>
+      </w:r>
+    </w:p>
+    <w:p>
+      <w:pPr>
+        <w:pStyle w:val="Prrafodelista"/>
+        <w:rPr>
+          <w:rFonts w:ascii="Calibri" w:eastAsia="Calibri" w:hAnsi="Calibri" w:cs="Calibri"/>
+          <w:color w:val="333333"/>
+          <w:sz w:val="20"/>
+          <w:szCs w:val="20"/>
+          <w:lang w:val="es-AR"/>
+        </w:rPr>
+      </w:pPr>
+      <w:r>
+        <w:rPr>
+          <w:rFonts w:ascii="Calibri" w:eastAsia="Calibri" w:hAnsi="Calibri" w:cs="Calibri"/>
+          <w:color w:val="333333"/>
+          <w:sz w:val="20"/>
+          <w:szCs w:val="20"/>
+          <w:lang w:val="es-AR"/>
+        </w:rPr>
+        <w:t>12. Evaluar Expresiones</w:t>
+      </w:r>
+    </w:p>
+    <w:p>
+      <w:pPr>
+        <w:pStyle w:val="Prrafodelista"/>
+        <w:rPr>
+          <w:rFonts w:ascii="Calibri" w:eastAsia="Calibri" w:hAnsi="Calibri" w:cs="Calibri"/>
+          <w:color w:val="333333"/>
+          <w:sz w:val="20"/>
+          <w:szCs w:val="20"/>
+          <w:lang w:val="es-AR"/>
+        </w:rPr>
+      </w:pPr>
+      <w:r>
+        <w:rPr>
+          <w:rFonts w:ascii="Calibri" w:eastAsia="Calibri" w:hAnsi="Calibri" w:cs="Calibri"/>
+          <w:color w:val="333333"/>
+          <w:sz w:val="20"/>
+          <w:szCs w:val="20"/>
+          <w:lang w:val="es-AR"/>
+        </w:rPr>
+        <w:t>13. Probar estructuras de control</w:t>
+      </w:r>
+    </w:p>
+    <w:p>
+      <w:pPr>
+        <w:pStyle w:val="Prrafodelista"/>
+        <w:rPr>
+          <w:rFonts w:ascii="Calibri" w:eastAsia="Calibri" w:hAnsi="Calibri" w:cs="Calibri"/>
+          <w:color w:val="333333"/>
+          <w:sz w:val="20"/>
+          <w:szCs w:val="20"/>
+          <w:lang w:val="es-AR"/>
+        </w:rPr>
+      </w:pPr>
+      <w:r>
+        <w:rPr>
+          <w:rFonts w:ascii="Calibri" w:eastAsia="Calibri" w:hAnsi="Calibri" w:cs="Calibri"/>
+          <w:color w:val="333333"/>
+          <w:sz w:val="20"/>
+          <w:szCs w:val="20"/>
+          <w:lang w:val="es-AR"/>
+        </w:rPr>
+        <w:t>...</w:t>
+      </w:r>
+    </w:p>
+    <w:p>
+      <w:pPr>
+        <w:pStyle w:val="Prrafodelista"/>
+        <w:rPr>
+          <w:rFonts w:ascii="Calibri" w:eastAsia="Calibri" w:hAnsi="Calibri" w:cs="Calibri"/>
+          <w:color w:val="333333"/>
+          <w:sz w:val="20"/>
+          <w:szCs w:val="20"/>
+          <w:lang w:val="es-AR"/>
+        </w:rPr>
+      </w:pPr>
+      <w:r>
+        <w:rPr>
+          <w:rFonts w:ascii="Calibri" w:eastAsia="Calibri" w:hAnsi="Calibri" w:cs="Calibri"/>
+          <w:color w:val="333333"/>
+          <w:sz w:val="20"/>
+          <w:szCs w:val="20"/>
+          <w:lang w:val="es-AR"/>
+        </w:rPr>
+        <w:t>Ingrese la opción a ejecutar: 03</w:t>
+      </w:r>
+    </w:p>
+    <w:p>
+      <w:pPr>
+        <w:pStyle w:val="Prrafodelista"/>
+        <w:numPr>
+          <w:ilvl w:val="0"/>
+          <w:numId w:val="1"/>
+        </w:numPr>
+        <w:rPr>
+          <w:rFonts w:ascii="Calibri" w:eastAsia="Calibri" w:hAnsi="Calibri" w:cs="Calibri"/>
+          <w:color w:val="333333"/>
+          <w:sz w:val="20"/>
+          <w:szCs w:val="20"/>
+          <w:lang w:val="es-AR"/>
+        </w:rPr>
+      </w:pPr>
+      <w:r>
+        <w:rPr>
+          <w:rFonts w:ascii="Calibri" w:eastAsia="Calibri" w:hAnsi="Calibri" w:cs="Calibri"/>
+          <w:color w:val="333333"/>
+          <w:sz w:val="20"/>
+          <w:szCs w:val="20"/>
+          <w:lang w:val="es-AR"/>
+        </w:rPr>
+        <w:t>Realice un script que simule el comportamiento de una estructura de PILA e implemente</w:t>
+      </w:r>
+      <w:r>
+        <w:rPr>
+          <w:rFonts w:ascii="Calibri" w:eastAsia="Calibri" w:hAnsi="Calibri" w:cs="Calibri"/>
+          <w:color w:val="333333"/>
+          <w:sz w:val="20"/>
+          <w:szCs w:val="20"/>
+          <w:lang w:val="es-AR"/>
+        </w:rPr>
+        <w:t xml:space="preserve"> </w:t>
+      </w:r>
+      <w:r>
+        <w:rPr>
+          <w:rFonts w:ascii="Calibri" w:eastAsia="Calibri" w:hAnsi="Calibri" w:cs="Calibri"/>
+          <w:color w:val="333333"/>
+          <w:sz w:val="20"/>
+          <w:szCs w:val="20"/>
+          <w:lang w:val="es-AR"/>
+        </w:rPr>
+        <w:t>las siguientes funciones aplicables sobre una estructura global definida en el script:</w:t>
+      </w:r>
+    </w:p>
+    <w:p>
+      <w:pPr>
+        <w:pStyle w:val="Prrafodelista"/>
+        <w:rPr>
+          <w:rFonts w:ascii="Calibri" w:eastAsia="Calibri" w:hAnsi="Calibri" w:cs="Calibri"/>
+          <w:color w:val="333333"/>
+          <w:sz w:val="20"/>
+          <w:szCs w:val="20"/>
+          <w:lang w:val="es-AR"/>
+        </w:rPr>
+      </w:pPr>
+      <w:r>
+        <w:rPr>
+          <w:rFonts w:ascii="Calibri" w:eastAsia="Calibri" w:hAnsi="Calibri" w:cs="Calibri"/>
+          <w:color w:val="333333"/>
+          <w:sz w:val="20"/>
+          <w:szCs w:val="20"/>
+          <w:lang w:val="es-AR"/>
+        </w:rPr>
+        <w:t xml:space="preserve">push: Recibe un parámetro y lo agrega en la pila </w:t>
+      </w:r>
+    </w:p>
+    <w:p>
+      <w:pPr>
+        <w:pStyle w:val="Prrafodelista"/>
+        <w:rPr>
+          <w:rFonts w:ascii="Calibri" w:eastAsia="Calibri" w:hAnsi="Calibri" w:cs="Calibri"/>
+          <w:color w:val="333333"/>
+          <w:sz w:val="20"/>
+          <w:szCs w:val="20"/>
+          <w:lang w:val="es-AR"/>
+        </w:rPr>
+      </w:pPr>
+      <w:r>
+        <w:rPr>
+          <w:rFonts w:ascii="Calibri" w:eastAsia="Calibri" w:hAnsi="Calibri" w:cs="Calibri"/>
+          <w:color w:val="333333"/>
+          <w:sz w:val="20"/>
+          <w:szCs w:val="20"/>
+          <w:lang w:val="es-AR"/>
+        </w:rPr>
+        <w:t>pop: Saca un elemento de la pila</w:t>
+      </w:r>
+    </w:p>
+    <w:p>
+      <w:pPr>
+        <w:pStyle w:val="Prrafodelista"/>
+        <w:rPr>
+          <w:rFonts w:ascii="Calibri" w:eastAsia="Calibri" w:hAnsi="Calibri" w:cs="Calibri"/>
+          <w:color w:val="333333"/>
+          <w:sz w:val="20"/>
+          <w:szCs w:val="20"/>
+          <w:lang w:val="es-AR"/>
+        </w:rPr>
+      </w:pPr>
+      <w:proofErr w:type="spellStart"/>
+      <w:r>
+        <w:rPr>
+          <w:rFonts w:ascii="Calibri" w:eastAsia="Calibri" w:hAnsi="Calibri" w:cs="Calibri"/>
+          <w:color w:val="333333"/>
+          <w:sz w:val="20"/>
+          <w:szCs w:val="20"/>
+          <w:lang w:val="es-AR"/>
+        </w:rPr>
+        <w:t>length</w:t>
+      </w:r>
+      <w:proofErr w:type="spellEnd"/>
+      <w:r>
+        <w:rPr>
+          <w:rFonts w:ascii="Calibri" w:eastAsia="Calibri" w:hAnsi="Calibri" w:cs="Calibri"/>
+          <w:color w:val="333333"/>
+          <w:sz w:val="20"/>
+          <w:szCs w:val="20"/>
+          <w:lang w:val="es-AR"/>
+        </w:rPr>
+        <w:t xml:space="preserve">: Devuelve la longitud de la pila </w:t>
+      </w:r>
+    </w:p>
+    <w:p>
+      <w:pPr>
+        <w:ind w:firstLine="720"/>
+        <w:rPr>
+          <w:rFonts w:ascii="Calibri" w:eastAsia="Calibri" w:hAnsi="Calibri" w:cs="Calibri"/>
+          <w:color w:val="333333"/>
+          <w:sz w:val="20"/>
+          <w:szCs w:val="20"/>
+          <w:lang w:val="es-AR"/>
+        </w:rPr>
+      </w:pPr>
+      <w:proofErr w:type="spellStart"/>
+      <w:r>
+        <w:rPr>
+          <w:rFonts w:ascii="Calibri" w:eastAsia="Calibri" w:hAnsi="Calibri" w:cs="Calibri"/>
+          <w:color w:val="333333"/>
+          <w:sz w:val="20"/>
+          <w:szCs w:val="20"/>
+          <w:lang w:val="es-AR"/>
+        </w:rPr>
+        <w:t>print</w:t>
+      </w:r>
+      <w:proofErr w:type="spellEnd"/>
+      <w:r>
+        <w:rPr>
+          <w:rFonts w:ascii="Calibri" w:eastAsia="Calibri" w:hAnsi="Calibri" w:cs="Calibri"/>
+          <w:color w:val="333333"/>
+          <w:sz w:val="20"/>
+          <w:szCs w:val="20"/>
+          <w:lang w:val="es-AR"/>
+        </w:rPr>
+        <w:t>: Imprime todos elementos de la pila</w:t>
+      </w:r>
+    </w:p>
+    <w:p>
+      <w:pPr>
+        <w:pStyle w:val="Prrafodelista"/>
+        <w:rPr>
+          <w:rFonts w:ascii="Calibri" w:eastAsia="Calibri" w:hAnsi="Calibri" w:cs="Calibri"/>
+          <w:color w:val="333333"/>
+          <w:sz w:val="20"/>
+          <w:szCs w:val="20"/>
+          <w:lang w:val="es-AR"/>
+        </w:rPr>
+      </w:pPr>
+    </w:p>
+    <w:p>
+      <w:pPr>
+        <w:pStyle w:val="Prrafodelista"/>
+        <w:rPr>
+          <w:rFonts w:ascii="Calibri" w:eastAsia="Calibri" w:hAnsi="Calibri" w:cs="Calibri"/>
+          <w:color w:val="333333"/>
+          <w:sz w:val="20"/>
+          <w:szCs w:val="20"/>
+          <w:highlight w:val="white"/>
+          <w:lang w:val="es-AR"/>
+        </w:rPr>
+      </w:pPr>
+    </w:p>
+    <w:p>
+      <w:pPr>
+        <w:ind w:left="1080"/>
         <w:rPr>
           <w:rFonts w:ascii="Calibri" w:eastAsia="Calibri" w:hAnsi="Calibri" w:cs="Calibri"/>
           <w:color w:val="333333"/>
@@ -3943,31 +5426,6 @@
           <w:lang w:val="es-AR"/>
         </w:rPr>
       </w:pPr>
-      <w:hyperlink r:id="rId7">
-        <w:r>
-          <w:rPr>
-            <w:rFonts w:ascii="Calibri" w:eastAsia="Calibri" w:hAnsi="Calibri" w:cs="Calibri"/>
-            <w:color w:val="1155CC"/>
-            <w:sz w:val="20"/>
-            <w:szCs w:val="20"/>
-            <w:highlight w:val="white"/>
-            <w:u w:val="single"/>
-            <w:lang w:val="es-AR"/>
-          </w:rPr>
-          <w:t>https://ryanstutorials.net/bash-scripting-tutorial/bash-if-statements.php</w:t>
-        </w:r>
-      </w:hyperlink>
-      <w:r>
-        <w:rPr>
-          <w:rFonts w:ascii="Calibri" w:eastAsia="Calibri" w:hAnsi="Calibri" w:cs="Calibri"/>
-          <w:color w:val="333333"/>
-          <w:sz w:val="20"/>
-          <w:szCs w:val="20"/>
-          <w:highlight w:val="white"/>
-          <w:lang w:val="es-AR"/>
-        </w:rPr>
-        <w:t xml:space="preserve"> </w:t>
-      </w:r>
     </w:p>
     <w:p>
       <w:pPr>
@@ -3983,7 +5441,8 @@
       </w:pPr>
     </w:p>
     <w:sectPr>
-      <w:headerReference w:type="default" r:id="rId8"/>
+      <w:headerReference w:type="default" r:id="rId7"/>
+      <w:footerReference w:type="default" r:id="rId8"/>
       <w:pgSz w:w="11909" w:h="16834"/>
       <w:pgMar w:top="1440" w:right="1440" w:bottom="1440" w:left="1440" w:header="720" w:footer="720" w:gutter="0"/>
       <w:pgNumType w:start="1"/>
@@ -4016,6 +5475,51 @@
     </w:p>
   </w:endnote>
 </w:endnotes>
+</file>
+
+<file path=word/footer1.xml><?xml version="1.0" encoding="utf-8"?>
+<w:ftr xmlns:wpc="http://schemas.microsoft.com/office/word/2010/wordprocessingCanvas" xmlns:cx="http://schemas.microsoft.com/office/drawing/2014/chartex" xmlns:cx1="http://schemas.microsoft.com/office/drawing/2015/9/8/chartex" xmlns:cx2="http://schemas.microsoft.com/office/drawing/2015/10/21/chartex" xmlns:cx3="http://schemas.microsoft.com/office/drawing/2016/5/9/chartex" xmlns:cx4="http://schemas.microsoft.com/office/drawing/2016/5/10/chartex" xmlns:cx5="http://schemas.microsoft.com/office/drawing/2016/5/11/chartex" xmlns:cx6="http://schemas.microsoft.com/office/drawing/2016/5/12/chartex" xmlns:cx7="http://schemas.microsoft.com/office/drawing/2016/5/13/chartex" xmlns:cx8="http://schemas.microsoft.com/office/drawing/2016/5/14/chartex" xmlns:mc="http://schemas.openxmlformats.org/markup-compatibility/2006" xmlns:aink="http://schemas.microsoft.com/office/drawing/2016/ink" xmlns:am3d="http://schemas.microsoft.com/office/drawing/2017/model3d" xmlns:o="urn:schemas-microsoft-com:office:office" xmlns:oel="http://schemas.microsoft.com/office/2019/extlst" xmlns:r="http://schemas.openxmlformats.org/officeDocument/2006/relationships" xmlns:m="http://schemas.openxmlformats.org/officeDocument/2006/math" xmlns:v="urn:schemas-microsoft-com:vml" xmlns:wp14="http://schemas.microsoft.com/office/word/2010/wordprocessingDrawing" xmlns:wp="http://schemas.openxmlformats.org/drawingml/2006/wordprocessingDrawing" xmlns:w10="urn:schemas-microsoft-com:office:word" xmlns:w="http://schemas.openxmlformats.org/wordprocessingml/2006/main" xmlns:w14="http://schemas.microsoft.com/office/word/2010/wordml" xmlns:w15="http://schemas.microsoft.com/office/word/2012/wordml" xmlns:w16cex="http://schemas.microsoft.com/office/word/2018/wordml/cex" xmlns:w16cid="http://schemas.microsoft.com/office/word/2016/wordml/cid" xmlns:w16="http://schemas.microsoft.com/office/word/2018/wordml" xmlns:w16sdtdh="http://schemas.microsoft.com/office/word/2020/wordml/sdtdatahash" xmlns:w16se="http://schemas.microsoft.com/office/word/2015/wordml/symex" xmlns:wpg="http://schemas.microsoft.com/office/word/2010/wordprocessingGroup" xmlns:wpi="http://schemas.microsoft.com/office/word/2010/wordprocessingInk" xmlns:wne="http://schemas.microsoft.com/office/word/2006/wordml" xmlns:wps="http://schemas.microsoft.com/office/word/2010/wordprocessingShape" mc:Ignorable="w14 w15 w16se w16cid w16 w16cex w16sdtdh wp14">
+  <w:sdt>
+    <w:sdtPr>
+      <w:id w:val="-1077215997"/>
+      <w:docPartObj>
+        <w:docPartGallery w:val="Page Numbers (Bottom of Page)"/>
+        <w:docPartUnique/>
+      </w:docPartObj>
+    </w:sdtPr>
+    <w:sdtContent>
+      <w:p>
+        <w:pPr>
+          <w:pStyle w:val="Piedepgina"/>
+          <w:jc w:val="right"/>
+        </w:pPr>
+        <w:r>
+          <w:fldChar w:fldCharType="begin"/>
+        </w:r>
+        <w:r>
+          <w:instrText>PAGE   \* MERGEFORMAT</w:instrText>
+        </w:r>
+        <w:r>
+          <w:fldChar w:fldCharType="separate"/>
+        </w:r>
+        <w:r>
+          <w:rPr>
+            <w:lang w:val="es-ES"/>
+          </w:rPr>
+          <w:t>2</w:t>
+        </w:r>
+        <w:r>
+          <w:fldChar w:fldCharType="end"/>
+        </w:r>
+      </w:p>
+    </w:sdtContent>
+  </w:sdt>
+  <w:p>
+    <w:pPr>
+      <w:pStyle w:val="Piedepgina"/>
+    </w:pPr>
+  </w:p>
+</w:ftr>
 </file>
 
 <file path=word/footnotes.xml><?xml version="1.0" encoding="utf-8"?>
@@ -4642,6 +6146,119 @@
     </w:lvl>
   </w:abstractNum>
   <w:abstractNum w:abstractNumId="5" w15:restartNumberingAfterBreak="0">
+    <w:nsid w:val="6C8F79B0"/>
+    <w:multiLevelType w:val="hybridMultilevel"/>
+    <w:tmpl w:val="29A88032"/>
+    <w:lvl w:ilvl="0" w:tplc="2C0A0001">
+      <w:start w:val="1"/>
+      <w:numFmt w:val="bullet"/>
+      <w:lvlText w:val=""/>
+      <w:lvlJc w:val="left"/>
+      <w:pPr>
+        <w:ind w:left="1440" w:hanging="360"/>
+      </w:pPr>
+      <w:rPr>
+        <w:rFonts w:ascii="Symbol" w:hAnsi="Symbol" w:hint="default"/>
+      </w:rPr>
+    </w:lvl>
+    <w:lvl w:ilvl="1" w:tplc="2C0A0003" w:tentative="1">
+      <w:start w:val="1"/>
+      <w:numFmt w:val="bullet"/>
+      <w:lvlText w:val="o"/>
+      <w:lvlJc w:val="left"/>
+      <w:pPr>
+        <w:ind w:left="2160" w:hanging="360"/>
+      </w:pPr>
+      <w:rPr>
+        <w:rFonts w:ascii="Courier New" w:hAnsi="Courier New" w:cs="Courier New" w:hint="default"/>
+      </w:rPr>
+    </w:lvl>
+    <w:lvl w:ilvl="2" w:tplc="2C0A0005" w:tentative="1">
+      <w:start w:val="1"/>
+      <w:numFmt w:val="bullet"/>
+      <w:lvlText w:val=""/>
+      <w:lvlJc w:val="left"/>
+      <w:pPr>
+        <w:ind w:left="2880" w:hanging="360"/>
+      </w:pPr>
+      <w:rPr>
+        <w:rFonts w:ascii="Wingdings" w:hAnsi="Wingdings" w:hint="default"/>
+      </w:rPr>
+    </w:lvl>
+    <w:lvl w:ilvl="3" w:tplc="2C0A0001" w:tentative="1">
+      <w:start w:val="1"/>
+      <w:numFmt w:val="bullet"/>
+      <w:lvlText w:val=""/>
+      <w:lvlJc w:val="left"/>
+      <w:pPr>
+        <w:ind w:left="3600" w:hanging="360"/>
+      </w:pPr>
+      <w:rPr>
+        <w:rFonts w:ascii="Symbol" w:hAnsi="Symbol" w:hint="default"/>
+      </w:rPr>
+    </w:lvl>
+    <w:lvl w:ilvl="4" w:tplc="2C0A0003" w:tentative="1">
+      <w:start w:val="1"/>
+      <w:numFmt w:val="bullet"/>
+      <w:lvlText w:val="o"/>
+      <w:lvlJc w:val="left"/>
+      <w:pPr>
+        <w:ind w:left="4320" w:hanging="360"/>
+      </w:pPr>
+      <w:rPr>
+        <w:rFonts w:ascii="Courier New" w:hAnsi="Courier New" w:cs="Courier New" w:hint="default"/>
+      </w:rPr>
+    </w:lvl>
+    <w:lvl w:ilvl="5" w:tplc="2C0A0005" w:tentative="1">
+      <w:start w:val="1"/>
+      <w:numFmt w:val="bullet"/>
+      <w:lvlText w:val=""/>
+      <w:lvlJc w:val="left"/>
+      <w:pPr>
+        <w:ind w:left="5040" w:hanging="360"/>
+      </w:pPr>
+      <w:rPr>
+        <w:rFonts w:ascii="Wingdings" w:hAnsi="Wingdings" w:hint="default"/>
+      </w:rPr>
+    </w:lvl>
+    <w:lvl w:ilvl="6" w:tplc="2C0A0001" w:tentative="1">
+      <w:start w:val="1"/>
+      <w:numFmt w:val="bullet"/>
+      <w:lvlText w:val=""/>
+      <w:lvlJc w:val="left"/>
+      <w:pPr>
+        <w:ind w:left="5760" w:hanging="360"/>
+      </w:pPr>
+      <w:rPr>
+        <w:rFonts w:ascii="Symbol" w:hAnsi="Symbol" w:hint="default"/>
+      </w:rPr>
+    </w:lvl>
+    <w:lvl w:ilvl="7" w:tplc="2C0A0003" w:tentative="1">
+      <w:start w:val="1"/>
+      <w:numFmt w:val="bullet"/>
+      <w:lvlText w:val="o"/>
+      <w:lvlJc w:val="left"/>
+      <w:pPr>
+        <w:ind w:left="6480" w:hanging="360"/>
+      </w:pPr>
+      <w:rPr>
+        <w:rFonts w:ascii="Courier New" w:hAnsi="Courier New" w:cs="Courier New" w:hint="default"/>
+      </w:rPr>
+    </w:lvl>
+    <w:lvl w:ilvl="8" w:tplc="2C0A0005" w:tentative="1">
+      <w:start w:val="1"/>
+      <w:numFmt w:val="bullet"/>
+      <w:lvlText w:val=""/>
+      <w:lvlJc w:val="left"/>
+      <w:pPr>
+        <w:ind w:left="7200" w:hanging="360"/>
+      </w:pPr>
+      <w:rPr>
+        <w:rFonts w:ascii="Wingdings" w:hAnsi="Wingdings" w:hint="default"/>
+      </w:rPr>
+    </w:lvl>
+  </w:abstractNum>
+  <w:abstractNum w:abstractNumId="6" w15:restartNumberingAfterBreak="0">
     <w:nsid w:val="743A2486"/>
     <w:multiLevelType w:val="multilevel"/>
     <w:tmpl w:val="C1C074E8"/>
@@ -4755,7 +6372,7 @@
     </w:lvl>
   </w:abstractNum>
   <w:num w:numId="1" w16cid:durableId="1045914264">
-    <w:abstractNumId w:val="5"/>
+    <w:abstractNumId w:val="6"/>
   </w:num>
   <w:num w:numId="2" w16cid:durableId="1296377896">
     <w:abstractNumId w:val="4"/>
@@ -4771,6 +6388,9 @@
   </w:num>
   <w:num w:numId="6" w16cid:durableId="2018263438">
     <w:abstractNumId w:val="1"/>
+  </w:num>
+  <w:num w:numId="7" w16cid:durableId="1490633357">
+    <w:abstractNumId w:val="5"/>
   </w:num>
 </w:numbering>
 </file>
@@ -5413,6 +7033,25 @@
       <w:contextualSpacing/>
     </w:pPr>
   </w:style>
+  <w:style w:type="table" w:styleId="Tablaconcuadrcula">
+    <w:name w:val="Table Grid"/>
+    <w:basedOn w:val="Tablanormal"/>
+    <w:uiPriority w:val="39"/>
+    <w:rsid w:val="00C43DC6"/>
+    <w:pPr>
+      <w:spacing w:line="240" w:lineRule="auto"/>
+    </w:pPr>
+    <w:tblPr>
+      <w:tblBorders>
+        <w:top w:val="single" w:sz="4" w:space="0" w:color="auto"/>
+        <w:left w:val="single" w:sz="4" w:space="0" w:color="auto"/>
+        <w:bottom w:val="single" w:sz="4" w:space="0" w:color="auto"/>
+        <w:right w:val="single" w:sz="4" w:space="0" w:color="auto"/>
+        <w:insideH w:val="single" w:sz="4" w:space="0" w:color="auto"/>
+        <w:insideV w:val="single" w:sz="4" w:space="0" w:color="auto"/>
+      </w:tblBorders>
+    </w:tblPr>
+  </w:style>
 </w:styles>
 </file>
 

</xml_diff>